<commit_message>
Refactorizacion de codigo y creacion de mediaQueries para mobile
</commit_message>
<xml_diff>
--- a/EMAIL y logo.docx
+++ b/EMAIL y logo.docx
@@ -1,6 +1,6 @@
 
 <file path=word/document.xml><?xml version="1.0" encoding="utf-8"?>
-<w:document xmlns:wpc="http://schemas.microsoft.com/office/word/2010/wordprocessingCanvas" xmlns:cx="http://schemas.microsoft.com/office/drawing/2014/chartex" xmlns:cx1="http://schemas.microsoft.com/office/drawing/2015/9/8/chartex" xmlns:cx2="http://schemas.microsoft.com/office/drawing/2015/10/21/chartex" xmlns:cx3="http://schemas.microsoft.com/office/drawing/2016/5/9/chartex" xmlns:cx4="http://schemas.microsoft.com/office/drawing/2016/5/10/chartex" xmlns:cx5="http://schemas.microsoft.com/office/drawing/2016/5/11/chartex" xmlns:cx6="http://schemas.microsoft.com/office/drawing/2016/5/12/chartex" xmlns:cx7="http://schemas.microsoft.com/office/drawing/2016/5/13/chartex" xmlns:cx8="http://schemas.microsoft.com/office/drawing/2016/5/14/chartex" xmlns:mc="http://schemas.openxmlformats.org/markup-compatibility/2006" xmlns:aink="http://schemas.microsoft.com/office/drawing/2016/ink" xmlns:am3d="http://schemas.microsoft.com/office/drawing/2017/model3d" xmlns:o="urn:schemas-microsoft-com:office:office" xmlns:r="http://schemas.openxmlformats.org/officeDocument/2006/relationships" xmlns:m="http://schemas.openxmlformats.org/officeDocument/2006/math" xmlns:v="urn:schemas-microsoft-com:vml" xmlns:wp14="http://schemas.microsoft.com/office/word/2010/wordprocessingDrawing" xmlns:wp="http://schemas.openxmlformats.org/drawingml/2006/wordprocessingDrawing" xmlns:w10="urn:schemas-microsoft-com:office:word" xmlns:w="http://schemas.openxmlformats.org/wordprocessingml/2006/main" xmlns:w14="http://schemas.microsoft.com/office/word/2010/wordml" xmlns:w15="http://schemas.microsoft.com/office/word/2012/wordml" xmlns:w16cid="http://schemas.microsoft.com/office/word/2016/wordml/cid" xmlns:w16se="http://schemas.microsoft.com/office/word/2015/wordml/symex" xmlns:wpg="http://schemas.microsoft.com/office/word/2010/wordprocessingGroup" xmlns:wpi="http://schemas.microsoft.com/office/word/2010/wordprocessingInk" xmlns:wne="http://schemas.microsoft.com/office/word/2006/wordml" xmlns:wps="http://schemas.microsoft.com/office/word/2010/wordprocessingShape" mc:Ignorable="w14 w15 w16se w16cid wp14">
+<w:document xmlns:wpc="http://schemas.microsoft.com/office/word/2010/wordprocessingCanvas" xmlns:cx="http://schemas.microsoft.com/office/drawing/2014/chartex" xmlns:cx1="http://schemas.microsoft.com/office/drawing/2015/9/8/chartex" xmlns:cx2="http://schemas.microsoft.com/office/drawing/2015/10/21/chartex" xmlns:cx3="http://schemas.microsoft.com/office/drawing/2016/5/9/chartex" xmlns:cx4="http://schemas.microsoft.com/office/drawing/2016/5/10/chartex" xmlns:cx5="http://schemas.microsoft.com/office/drawing/2016/5/11/chartex" xmlns:cx6="http://schemas.microsoft.com/office/drawing/2016/5/12/chartex" xmlns:cx7="http://schemas.microsoft.com/office/drawing/2016/5/13/chartex" xmlns:cx8="http://schemas.microsoft.com/office/drawing/2016/5/14/chartex" xmlns:mc="http://schemas.openxmlformats.org/markup-compatibility/2006" xmlns:aink="http://schemas.microsoft.com/office/drawing/2016/ink" xmlns:am3d="http://schemas.microsoft.com/office/drawing/2017/model3d" xmlns:o="urn:schemas-microsoft-com:office:office" xmlns:r="http://schemas.openxmlformats.org/officeDocument/2006/relationships" xmlns:m="http://schemas.openxmlformats.org/officeDocument/2006/math" xmlns:v="urn:schemas-microsoft-com:vml" xmlns:wp14="http://schemas.microsoft.com/office/word/2010/wordprocessingDrawing" xmlns:wp="http://schemas.openxmlformats.org/drawingml/2006/wordprocessingDrawing" xmlns:w10="urn:schemas-microsoft-com:office:word" xmlns:w="http://schemas.openxmlformats.org/wordprocessingml/2006/main" xmlns:w14="http://schemas.microsoft.com/office/word/2010/wordml" xmlns:w15="http://schemas.microsoft.com/office/word/2012/wordml" xmlns:w16cex="http://schemas.microsoft.com/office/word/2018/wordml/cex" xmlns:w16cid="http://schemas.microsoft.com/office/word/2016/wordml/cid" xmlns:w16="http://schemas.microsoft.com/office/word/2018/wordml" xmlns:w16sdtdh="http://schemas.microsoft.com/office/word/2020/wordml/sdtdatahash" xmlns:w16se="http://schemas.microsoft.com/office/word/2015/wordml/symex" xmlns:wpg="http://schemas.microsoft.com/office/word/2010/wordprocessingGroup" xmlns:wpi="http://schemas.microsoft.com/office/word/2010/wordprocessingInk" xmlns:wne="http://schemas.microsoft.com/office/word/2006/wordml" xmlns:wps="http://schemas.microsoft.com/office/word/2010/wordprocessingShape" mc:Ignorable="w14 w15 w16se w16cid w16 w16cex w16sdtdh wp14">
   <w:body>
     <w:p>
       <w:pPr>
@@ -11,7 +11,7 @@
           <w:noProof/>
         </w:rPr>
         <w:drawing>
-          <wp:inline distT="0" distB="0" distL="0" distR="0" wp14:anchorId="47A29485" wp14:editId="43288902">
+          <wp:inline distT="0" distB="0" distL="0" distR="0" wp14:anchorId="494B13F8" wp14:editId="6049DF3E">
             <wp:extent cx="3238500" cy="3238500"/>
             <wp:effectExtent l="0" t="0" r="0" b="0"/>
             <wp:docPr id="1" name="Imagen 1"/>
@@ -155,23 +155,37 @@
           <w:szCs w:val="24"/>
         </w:rPr>
       </w:pPr>
-      <w:proofErr w:type="spellStart"/>
       <w:r>
         <w:rPr>
           <w:rFonts w:ascii="Arial" w:hAnsi="Arial" w:cs="Arial"/>
           <w:sz w:val="36"/>
           <w:szCs w:val="24"/>
         </w:rPr>
-        <w:t>Trueke</w:t>
-      </w:r>
-      <w:proofErr w:type="spellEnd"/>
+        <w:t>‘Trueque’</w:t>
+      </w:r>
       <w:r>
         <w:rPr>
           <w:rFonts w:ascii="Arial" w:hAnsi="Arial" w:cs="Arial"/>
           <w:sz w:val="36"/>
           <w:szCs w:val="24"/>
         </w:rPr>
-        <w:t xml:space="preserve"> alternativa económica</w:t>
+        <w:t xml:space="preserve"> económica</w:t>
+      </w:r>
+      <w:r>
+        <w:rPr>
+          <w:rFonts w:ascii="Arial" w:hAnsi="Arial" w:cs="Arial"/>
+          <w:sz w:val="36"/>
+          <w:szCs w:val="24"/>
+        </w:rPr>
+        <w:t xml:space="preserve"> </w:t>
+      </w:r>
+      <w:r>
+        <w:rPr>
+          <w:rFonts w:ascii="Arial" w:hAnsi="Arial" w:cs="Arial"/>
+          <w:sz w:val="36"/>
+          <w:szCs w:val="24"/>
+        </w:rPr>
+        <w:t>alternativa</w:t>
       </w:r>
     </w:p>
     <w:p>
@@ -419,7 +433,7 @@
           <w:sz w:val="24"/>
         </w:rPr>
         <w:drawing>
-          <wp:inline distT="0" distB="0" distL="0" distR="0" wp14:anchorId="40D47132" wp14:editId="3107600F">
+          <wp:inline distT="0" distB="0" distL="0" distR="0" wp14:anchorId="0D0638AD" wp14:editId="42B8EE95">
             <wp:extent cx="1171575" cy="571500"/>
             <wp:effectExtent l="0" t="0" r="0" b="0"/>
             <wp:docPr id="5" name="Imagen 5" descr="C:\Users\user\AppData\Local\Microsoft\Windows\INetCache\Content.MSO\A048D4BA.tmp"/>
@@ -591,7 +605,7 @@
           <w:noProof/>
         </w:rPr>
         <w:drawing>
-          <wp:inline distT="0" distB="0" distL="0" distR="0" wp14:anchorId="541490E9" wp14:editId="34080BDE">
+          <wp:inline distT="0" distB="0" distL="0" distR="0" wp14:anchorId="4BA5AAA3" wp14:editId="2D900742">
             <wp:extent cx="1284086" cy="1479756"/>
             <wp:effectExtent l="0" t="0" r="0" b="6350"/>
             <wp:docPr id="2" name="Imagen 2" descr="https://media-bog2-2.cdn.whatsapp.net/v/t61.24694-24/402605007_352505123942538_732070282679026298_n.jpg?ccb=11-4&amp;oh=01_Q5AaIHt8kqCGKWlhvgzQwhQOmdWzbrH1KTYU-OHsSan9eiVl&amp;oe=6647A230&amp;_nc_sid=e6ed6c&amp;_nc_cat=101"/>
@@ -661,7 +675,7 @@
           <w:noProof/>
         </w:rPr>
         <w:drawing>
-          <wp:inline distT="0" distB="0" distL="0" distR="0" wp14:anchorId="29C90BBC" wp14:editId="0C28FED3">
+          <wp:inline distT="0" distB="0" distL="0" distR="0" wp14:anchorId="097332DE" wp14:editId="2373117E">
             <wp:extent cx="1256499" cy="1361616"/>
             <wp:effectExtent l="0" t="0" r="1270" b="0"/>
             <wp:docPr id="3" name="Imagen 3" descr="C:\Users\user\Downloads\WhatsApp Image 2024-05-07 at 3.48.09 PM.jpeg"/>
@@ -716,8 +730,11 @@
         <w:t xml:space="preserve">               </w:t>
       </w:r>
       <w:r>
+        <w:rPr>
+          <w:noProof/>
+        </w:rPr>
         <w:drawing>
-          <wp:inline distT="0" distB="0" distL="0" distR="0" wp14:anchorId="6D7D2263" wp14:editId="749D253A">
+          <wp:inline distT="0" distB="0" distL="0" distR="0" wp14:anchorId="1072D403" wp14:editId="203C2446">
             <wp:extent cx="1368447" cy="1383548"/>
             <wp:effectExtent l="0" t="0" r="3175" b="7620"/>
             <wp:docPr id="12" name="Imagen 12" descr="C:\Users\user\Downloads\WhatsApp Image 2024-05-08 at 12.30.10 PM.jpeg"/>
@@ -783,7 +800,7 @@
           <w:noProof/>
         </w:rPr>
         <w:drawing>
-          <wp:inline distT="0" distB="0" distL="0" distR="0" wp14:anchorId="222194E9" wp14:editId="2BCEA2D7">
+          <wp:inline distT="0" distB="0" distL="0" distR="0" wp14:anchorId="3E485936" wp14:editId="789346E7">
             <wp:extent cx="1515916" cy="1746113"/>
             <wp:effectExtent l="0" t="0" r="8255" b="6985"/>
             <wp:docPr id="4" name="Imagen 4" descr="C:\Users\user\Downloads\WhatsApp Image 2024-05-07 at 7.57.31 PM.jpeg"/>
@@ -845,7 +862,7 @@
           <w:noProof/>
         </w:rPr>
         <w:drawing>
-          <wp:inline distT="0" distB="0" distL="0" distR="0" wp14:anchorId="6AD71532" wp14:editId="585509F0">
+          <wp:inline distT="0" distB="0" distL="0" distR="0" wp14:anchorId="45140766" wp14:editId="2C6CBB15">
             <wp:extent cx="1371203" cy="1789962"/>
             <wp:effectExtent l="0" t="0" r="635" b="1270"/>
             <wp:docPr id="14" name="Imagen 14" descr="C:\Users\user\Downloads\WhatsApp Image 2024-05-08 at 2.08.29 PM.jpeg"/>
@@ -904,7 +921,7 @@
           <w:noProof/>
         </w:rPr>
         <w:drawing>
-          <wp:inline distT="0" distB="0" distL="0" distR="0" wp14:anchorId="042484AD" wp14:editId="08028963">
+          <wp:inline distT="0" distB="0" distL="0" distR="0" wp14:anchorId="6251E51A" wp14:editId="7ACEF36E">
             <wp:extent cx="1314450" cy="1870075"/>
             <wp:effectExtent l="0" t="0" r="0" b="0"/>
             <wp:docPr id="13" name="Imagen 13" descr="C:\Users\user\Downloads\WhatsApp Image 2024-05-08 at 1.03.16 PM (1).jpeg"/>
@@ -962,7 +979,7 @@
           <w:noProof/>
         </w:rPr>
         <w:drawing>
-          <wp:anchor distT="0" distB="0" distL="114300" distR="114300" simplePos="0" relativeHeight="251654139" behindDoc="0" locked="0" layoutInCell="1" allowOverlap="1" wp14:anchorId="3F475162">
+          <wp:anchor distT="0" distB="0" distL="114300" distR="114300" simplePos="0" relativeHeight="251654139" behindDoc="0" locked="0" layoutInCell="1" allowOverlap="1" wp14:anchorId="705DACC2" wp14:editId="54B97A99">
             <wp:simplePos x="0" y="0"/>
             <wp:positionH relativeFrom="column">
               <wp:posOffset>3602034</wp:posOffset>
@@ -1029,7 +1046,7 @@
           <w:noProof/>
         </w:rPr>
         <w:drawing>
-          <wp:anchor distT="0" distB="0" distL="114300" distR="114300" simplePos="0" relativeHeight="251655164" behindDoc="0" locked="0" layoutInCell="1" allowOverlap="1" wp14:anchorId="6D2A4B80">
+          <wp:anchor distT="0" distB="0" distL="114300" distR="114300" simplePos="0" relativeHeight="251655164" behindDoc="0" locked="0" layoutInCell="1" allowOverlap="1" wp14:anchorId="6AA11D9D" wp14:editId="41FA0EAA">
             <wp:simplePos x="0" y="0"/>
             <wp:positionH relativeFrom="column">
               <wp:posOffset>2808819</wp:posOffset>
@@ -1098,7 +1115,7 @@
         <mc:AlternateContent>
           <mc:Choice Requires="wps">
             <w:drawing>
-              <wp:anchor distT="0" distB="0" distL="114300" distR="114300" simplePos="0" relativeHeight="251653114" behindDoc="0" locked="0" layoutInCell="1" allowOverlap="1">
+              <wp:anchor distT="0" distB="0" distL="114300" distR="114300" simplePos="0" relativeHeight="251653114" behindDoc="0" locked="0" layoutInCell="1" allowOverlap="1" wp14:anchorId="3111688D" wp14:editId="03E4A612">
                 <wp:simplePos x="0" y="0"/>
                 <wp:positionH relativeFrom="column">
                   <wp:posOffset>2599498</wp:posOffset>
@@ -1231,7 +1248,7 @@
           </mc:Choice>
           <mc:Fallback>
             <w:pict>
-              <v:oval id="Elipse 11" o:spid="_x0000_s1026" style="position:absolute;margin-left:204.7pt;margin-top:6.25pt;width:170.9pt;height:166.45pt;z-index:251653114;visibility:visible;mso-wrap-style:square;mso-width-percent:0;mso-height-percent:0;mso-wrap-distance-left:9pt;mso-wrap-distance-top:0;mso-wrap-distance-right:9pt;mso-wrap-distance-bottom:0;mso-position-horizontal:absolute;mso-position-horizontal-relative:text;mso-position-vertical:absolute;mso-position-vertical-relative:text;mso-width-percent:0;mso-height-percent:0;mso-width-relative:margin;mso-height-relative:margin;v-text-anchor:middle" o:gfxdata="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" fillcolor="white [3201]" strokecolor="#70ad47 [3209]" strokeweight="1pt">
+              <v:oval w14:anchorId="3111688D" id="Elipse 11" o:spid="_x0000_s1026" style="position:absolute;margin-left:204.7pt;margin-top:6.25pt;width:170.9pt;height:166.45pt;z-index:251653114;visibility:visible;mso-wrap-style:square;mso-width-percent:0;mso-height-percent:0;mso-wrap-distance-left:9pt;mso-wrap-distance-top:0;mso-wrap-distance-right:9pt;mso-wrap-distance-bottom:0;mso-position-horizontal:absolute;mso-position-horizontal-relative:text;mso-position-vertical:absolute;mso-position-vertical-relative:text;mso-width-percent:0;mso-height-percent:0;mso-width-relative:margin;mso-height-relative:margin;v-text-anchor:middle" o:gfxdata="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" fillcolor="white [3201]" strokecolor="#70ad47 [3209]" strokeweight="1pt">
                 <v:stroke joinstyle="miter"/>
                 <v:textbox>
                   <w:txbxContent>
@@ -1324,7 +1341,7 @@
           <w:noProof/>
         </w:rPr>
         <w:drawing>
-          <wp:inline distT="0" distB="0" distL="0" distR="0" wp14:anchorId="6EFFE99D" wp14:editId="6AB21F33">
+          <wp:inline distT="0" distB="0" distL="0" distR="0" wp14:anchorId="75C3A088" wp14:editId="6CF270BF">
             <wp:extent cx="1847850" cy="1735071"/>
             <wp:effectExtent l="0" t="0" r="0" b="0"/>
             <wp:docPr id="6" name="Imagen 6" descr="C:\Users\user\Downloads\WhatsApp Image 2024-05-08 at 8.31.02 AM.jpeg"/>
@@ -1391,8 +1408,6 @@
       <w:pPr>
         <w:pStyle w:val="NormalWeb"/>
       </w:pPr>
-      <w:bookmarkStart w:id="0" w:name="_GoBack"/>
-      <w:bookmarkEnd w:id="0"/>
     </w:p>
     <w:p>
       <w:pPr>
@@ -1411,7 +1426,7 @@
 </file>
 
 <file path=word/numbering.xml><?xml version="1.0" encoding="utf-8"?>
-<w:numbering xmlns:wpc="http://schemas.microsoft.com/office/word/2010/wordprocessingCanvas" xmlns:cx="http://schemas.microsoft.com/office/drawing/2014/chartex" xmlns:cx1="http://schemas.microsoft.com/office/drawing/2015/9/8/chartex" xmlns:cx2="http://schemas.microsoft.com/office/drawing/2015/10/21/chartex" xmlns:cx3="http://schemas.microsoft.com/office/drawing/2016/5/9/chartex" xmlns:cx4="http://schemas.microsoft.com/office/drawing/2016/5/10/chartex" xmlns:cx5="http://schemas.microsoft.com/office/drawing/2016/5/11/chartex" xmlns:cx6="http://schemas.microsoft.com/office/drawing/2016/5/12/chartex" xmlns:cx7="http://schemas.microsoft.com/office/drawing/2016/5/13/chartex" xmlns:cx8="http://schemas.microsoft.com/office/drawing/2016/5/14/chartex" xmlns:mc="http://schemas.openxmlformats.org/markup-compatibility/2006" xmlns:aink="http://schemas.microsoft.com/office/drawing/2016/ink" xmlns:am3d="http://schemas.microsoft.com/office/drawing/2017/model3d" xmlns:o="urn:schemas-microsoft-com:office:office" xmlns:r="http://schemas.openxmlformats.org/officeDocument/2006/relationships" xmlns:m="http://schemas.openxmlformats.org/officeDocument/2006/math" xmlns:v="urn:schemas-microsoft-com:vml" xmlns:wp14="http://schemas.microsoft.com/office/word/2010/wordprocessingDrawing" xmlns:wp="http://schemas.openxmlformats.org/drawingml/2006/wordprocessingDrawing" xmlns:w10="urn:schemas-microsoft-com:office:word" xmlns:w="http://schemas.openxmlformats.org/wordprocessingml/2006/main" xmlns:w14="http://schemas.microsoft.com/office/word/2010/wordml" xmlns:w15="http://schemas.microsoft.com/office/word/2012/wordml" xmlns:w16cid="http://schemas.microsoft.com/office/word/2016/wordml/cid" xmlns:w16se="http://schemas.microsoft.com/office/word/2015/wordml/symex" xmlns:wpg="http://schemas.microsoft.com/office/word/2010/wordprocessingGroup" xmlns:wpi="http://schemas.microsoft.com/office/word/2010/wordprocessingInk" xmlns:wne="http://schemas.microsoft.com/office/word/2006/wordml" xmlns:wps="http://schemas.microsoft.com/office/word/2010/wordprocessingShape" mc:Ignorable="w14 w15 w16se w16cid wp14">
+<w:numbering xmlns:wpc="http://schemas.microsoft.com/office/word/2010/wordprocessingCanvas" xmlns:cx="http://schemas.microsoft.com/office/drawing/2014/chartex" xmlns:cx1="http://schemas.microsoft.com/office/drawing/2015/9/8/chartex" xmlns:cx2="http://schemas.microsoft.com/office/drawing/2015/10/21/chartex" xmlns:cx3="http://schemas.microsoft.com/office/drawing/2016/5/9/chartex" xmlns:cx4="http://schemas.microsoft.com/office/drawing/2016/5/10/chartex" xmlns:cx5="http://schemas.microsoft.com/office/drawing/2016/5/11/chartex" xmlns:cx6="http://schemas.microsoft.com/office/drawing/2016/5/12/chartex" xmlns:cx7="http://schemas.microsoft.com/office/drawing/2016/5/13/chartex" xmlns:cx8="http://schemas.microsoft.com/office/drawing/2016/5/14/chartex" xmlns:mc="http://schemas.openxmlformats.org/markup-compatibility/2006" xmlns:aink="http://schemas.microsoft.com/office/drawing/2016/ink" xmlns:am3d="http://schemas.microsoft.com/office/drawing/2017/model3d" xmlns:o="urn:schemas-microsoft-com:office:office" xmlns:r="http://schemas.openxmlformats.org/officeDocument/2006/relationships" xmlns:m="http://schemas.openxmlformats.org/officeDocument/2006/math" xmlns:v="urn:schemas-microsoft-com:vml" xmlns:wp14="http://schemas.microsoft.com/office/word/2010/wordprocessingDrawing" xmlns:wp="http://schemas.openxmlformats.org/drawingml/2006/wordprocessingDrawing" xmlns:w10="urn:schemas-microsoft-com:office:word" xmlns:w="http://schemas.openxmlformats.org/wordprocessingml/2006/main" xmlns:w14="http://schemas.microsoft.com/office/word/2010/wordml" xmlns:w15="http://schemas.microsoft.com/office/word/2012/wordml" xmlns:w16cex="http://schemas.microsoft.com/office/word/2018/wordml/cex" xmlns:w16cid="http://schemas.microsoft.com/office/word/2016/wordml/cid" xmlns:w16="http://schemas.microsoft.com/office/word/2018/wordml" xmlns:w16sdtdh="http://schemas.microsoft.com/office/word/2020/wordml/sdtdatahash" xmlns:w16se="http://schemas.microsoft.com/office/word/2015/wordml/symex" xmlns:wpg="http://schemas.microsoft.com/office/word/2010/wordprocessingGroup" xmlns:wpi="http://schemas.microsoft.com/office/word/2010/wordprocessingInk" xmlns:wne="http://schemas.microsoft.com/office/word/2006/wordml" xmlns:wps="http://schemas.microsoft.com/office/word/2010/wordprocessingShape" mc:Ignorable="w14 w15 w16se w16cid w16 w16cex w16sdtdh wp14">
   <w:abstractNum w:abstractNumId="0" w15:restartNumberingAfterBreak="0">
     <w:nsid w:val="16306E03"/>
     <w:multiLevelType w:val="hybridMultilevel"/>
@@ -1508,7 +1523,7 @@
 </file>
 
 <file path=word/styles.xml><?xml version="1.0" encoding="utf-8"?>
-<w:styles xmlns:mc="http://schemas.openxmlformats.org/markup-compatibility/2006" xmlns:r="http://schemas.openxmlformats.org/officeDocument/2006/relationships" xmlns:w="http://schemas.openxmlformats.org/wordprocessingml/2006/main" xmlns:w14="http://schemas.microsoft.com/office/word/2010/wordml" xmlns:w15="http://schemas.microsoft.com/office/word/2012/wordml" xmlns:w16cid="http://schemas.microsoft.com/office/word/2016/wordml/cid" xmlns:w16se="http://schemas.microsoft.com/office/word/2015/wordml/symex" mc:Ignorable="w14 w15 w16se w16cid">
+<w:styles xmlns:mc="http://schemas.openxmlformats.org/markup-compatibility/2006" xmlns:r="http://schemas.openxmlformats.org/officeDocument/2006/relationships" xmlns:w="http://schemas.openxmlformats.org/wordprocessingml/2006/main" xmlns:w14="http://schemas.microsoft.com/office/word/2010/wordml" xmlns:w15="http://schemas.microsoft.com/office/word/2012/wordml" xmlns:w16cex="http://schemas.microsoft.com/office/word/2018/wordml/cex" xmlns:w16cid="http://schemas.microsoft.com/office/word/2016/wordml/cid" xmlns:w16="http://schemas.microsoft.com/office/word/2018/wordml" xmlns:w16sdtdh="http://schemas.microsoft.com/office/word/2020/wordml/sdtdatahash" xmlns:w16se="http://schemas.microsoft.com/office/word/2015/wordml/symex" mc:Ignorable="w14 w15 w16se w16cid w16 w16cex w16sdtdh">
   <w:docDefaults>
     <w:rPrDefault>
       <w:rPr>
@@ -1524,7 +1539,7 @@
       </w:pPr>
     </w:pPrDefault>
   </w:docDefaults>
-  <w:latentStyles w:defLockedState="0" w:defUIPriority="99" w:defSemiHidden="0" w:defUnhideWhenUsed="0" w:defQFormat="0" w:count="375">
+  <w:latentStyles w:defLockedState="0" w:defUIPriority="99" w:defSemiHidden="0" w:defUnhideWhenUsed="0" w:defQFormat="0" w:count="376">
     <w:lsdException w:name="Normal" w:uiPriority="0" w:qFormat="1"/>
     <w:lsdException w:name="heading 1" w:uiPriority="9" w:qFormat="1"/>
     <w:lsdException w:name="heading 2" w:semiHidden="1" w:uiPriority="9" w:unhideWhenUsed="1" w:qFormat="1"/>
@@ -1630,7 +1645,6 @@
     <w:lsdException w:name="HTML Sample" w:semiHidden="1" w:unhideWhenUsed="1"/>
     <w:lsdException w:name="HTML Typewriter" w:semiHidden="1" w:unhideWhenUsed="1"/>
     <w:lsdException w:name="HTML Variable" w:semiHidden="1" w:unhideWhenUsed="1"/>
-    <w:lsdException w:name="Normal Table" w:semiHidden="1" w:unhideWhenUsed="1"/>
     <w:lsdException w:name="annotation subject" w:semiHidden="1" w:unhideWhenUsed="1"/>
     <w:lsdException w:name="No List" w:semiHidden="1" w:unhideWhenUsed="1"/>
     <w:lsdException w:name="Outline List 1" w:semiHidden="1" w:unhideWhenUsed="1"/>
@@ -1677,10 +1691,8 @@
     <w:lsdException w:name="Table Subtle 2" w:semiHidden="1" w:unhideWhenUsed="1"/>
     <w:lsdException w:name="Table Web 1" w:semiHidden="1" w:unhideWhenUsed="1"/>
     <w:lsdException w:name="Table Web 2" w:semiHidden="1" w:unhideWhenUsed="1"/>
-    <w:lsdException w:name="Table Web 3" w:semiHidden="1" w:unhideWhenUsed="1"/>
     <w:lsdException w:name="Balloon Text" w:semiHidden="1" w:unhideWhenUsed="1"/>
     <w:lsdException w:name="Table Grid" w:uiPriority="39"/>
-    <w:lsdException w:name="Table Theme" w:semiHidden="1" w:unhideWhenUsed="1"/>
     <w:lsdException w:name="Placeholder Text" w:semiHidden="1"/>
     <w:lsdException w:name="No Spacing" w:uiPriority="1" w:qFormat="1"/>
     <w:lsdException w:name="Light Shading" w:uiPriority="60"/>
@@ -1900,6 +1912,7 @@
     <w:lsdException w:name="Smart Hyperlink" w:semiHidden="1" w:unhideWhenUsed="1"/>
     <w:lsdException w:name="Hashtag" w:semiHidden="1" w:unhideWhenUsed="1"/>
     <w:lsdException w:name="Unresolved Mention" w:semiHidden="1" w:unhideWhenUsed="1"/>
+    <w:lsdException w:name="Smart Link" w:semiHidden="1" w:unhideWhenUsed="1"/>
   </w:latentStyles>
   <w:style w:type="paragraph" w:default="1" w:styleId="Normal">
     <w:name w:val="Normal"/>
@@ -1908,6 +1921,7 @@
   <w:style w:type="character" w:default="1" w:styleId="Fuentedeprrafopredeter">
     <w:name w:val="Default Paragraph Font"/>
     <w:uiPriority w:val="1"/>
+    <w:semiHidden/>
     <w:unhideWhenUsed/>
   </w:style>
   <w:style w:type="table" w:default="1" w:styleId="Tablanormal">

</xml_diff>